<commit_message>
Changes to github instructions
</commit_message>
<xml_diff>
--- a/How to use Github.docx
+++ b/How to use Github.docx
@@ -1154,43 +1154,6 @@
           <w:sz w:val="18"/>
           <w:szCs w:val="18"/>
         </w:rPr>
-        <w:t>Click the 'Publish' button in the top-right corner.</w:t>
-      </w:r>
-    </w:p>
-    <w:p>
-      <w:pPr>
-        <w:keepNext/>
-        <w:keepLines/>
-        <w:shd w:val="clear" w:color="auto" w:fill="FFFFFF"/>
-        <w:spacing w:after="0" w:line="240" w:lineRule="auto"/>
-        <w:rPr>
-          <w:rFonts w:ascii="Arial" w:eastAsia="Times New Roman" w:hAnsi="Arial" w:cs="Arial"/>
-          <w:color w:val="222222"/>
-          <w:sz w:val="18"/>
-          <w:szCs w:val="18"/>
-        </w:rPr>
-      </w:pPr>
-    </w:p>
-    <w:p>
-      <w:pPr>
-        <w:keepNext/>
-        <w:keepLines/>
-        <w:shd w:val="clear" w:color="auto" w:fill="FFFFFF"/>
-        <w:spacing w:after="0" w:line="240" w:lineRule="auto"/>
-        <w:rPr>
-          <w:rFonts w:ascii="Arial" w:eastAsia="Times New Roman" w:hAnsi="Arial" w:cs="Arial"/>
-          <w:color w:val="222222"/>
-          <w:sz w:val="18"/>
-          <w:szCs w:val="18"/>
-        </w:rPr>
-      </w:pPr>
-      <w:r>
-        <w:rPr>
-          <w:rFonts w:ascii="Arial" w:eastAsia="Times New Roman" w:hAnsi="Arial" w:cs="Arial"/>
-          <w:color w:val="222222"/>
-          <w:sz w:val="18"/>
-          <w:szCs w:val="18"/>
-        </w:rPr>
         <w:t>Click the 'sync' button in the top-right corner. </w:t>
       </w:r>
     </w:p>
@@ -1475,7 +1438,627 @@
           <w:sz w:val="18"/>
           <w:szCs w:val="18"/>
         </w:rPr>
-        <w:t>Click the 'Publish' button in the top-right corner.</w:t>
+        <w:t>Click the 'sync' button in the top-right corner.</w:t>
+      </w:r>
+    </w:p>
+    <w:p>
+      <w:pPr>
+        <w:keepNext/>
+        <w:keepLines/>
+        <w:shd w:val="clear" w:color="auto" w:fill="FFFFFF"/>
+        <w:spacing w:after="0" w:line="240" w:lineRule="auto"/>
+        <w:rPr>
+          <w:rFonts w:ascii="Arial" w:eastAsia="Times New Roman" w:hAnsi="Arial" w:cs="Arial"/>
+          <w:color w:val="222222"/>
+          <w:sz w:val="18"/>
+          <w:szCs w:val="18"/>
+        </w:rPr>
+      </w:pPr>
+    </w:p>
+    <w:p>
+      <w:pPr>
+        <w:keepNext/>
+        <w:keepLines/>
+        <w:shd w:val="clear" w:color="auto" w:fill="FFFFFF"/>
+        <w:spacing w:after="0" w:line="240" w:lineRule="auto"/>
+        <w:rPr>
+          <w:rFonts w:ascii="Arial" w:eastAsia="Times New Roman" w:hAnsi="Arial" w:cs="Arial"/>
+          <w:b/>
+          <w:color w:val="222222"/>
+          <w:sz w:val="18"/>
+          <w:szCs w:val="18"/>
+          <w:u w:val="single"/>
+        </w:rPr>
+      </w:pPr>
+      <w:r>
+        <w:rPr>
+          <w:rFonts w:ascii="Arial" w:eastAsia="Times New Roman" w:hAnsi="Arial" w:cs="Arial"/>
+          <w:b/>
+          <w:color w:val="222222"/>
+          <w:sz w:val="18"/>
+          <w:szCs w:val="18"/>
+          <w:u w:val="single"/>
+        </w:rPr>
+        <w:t xml:space="preserve">How to add Arduino102 Repository to </w:t>
+      </w:r>
+      <w:proofErr w:type="spellStart"/>
+      <w:r>
+        <w:rPr>
+          <w:rFonts w:ascii="Arial" w:eastAsia="Times New Roman" w:hAnsi="Arial" w:cs="Arial"/>
+          <w:b/>
+          <w:color w:val="222222"/>
+          <w:sz w:val="18"/>
+          <w:szCs w:val="18"/>
+          <w:u w:val="single"/>
+        </w:rPr>
+        <w:t>Github</w:t>
+      </w:r>
+      <w:proofErr w:type="spellEnd"/>
+      <w:r>
+        <w:rPr>
+          <w:rFonts w:ascii="Arial" w:eastAsia="Times New Roman" w:hAnsi="Arial" w:cs="Arial"/>
+          <w:b/>
+          <w:color w:val="222222"/>
+          <w:sz w:val="18"/>
+          <w:szCs w:val="18"/>
+          <w:u w:val="single"/>
+        </w:rPr>
+        <w:t xml:space="preserve"> Desktop</w:t>
+      </w:r>
+      <w:r>
+        <w:rPr>
+          <w:rFonts w:ascii="Arial" w:eastAsia="Times New Roman" w:hAnsi="Arial" w:cs="Arial"/>
+          <w:b/>
+          <w:color w:val="222222"/>
+          <w:sz w:val="18"/>
+          <w:szCs w:val="18"/>
+          <w:u w:val="single"/>
+        </w:rPr>
+        <w:t xml:space="preserve"> on your computer</w:t>
+      </w:r>
+    </w:p>
+    <w:p>
+      <w:pPr>
+        <w:keepNext/>
+        <w:keepLines/>
+        <w:shd w:val="clear" w:color="auto" w:fill="FFFFFF"/>
+        <w:spacing w:after="0" w:line="240" w:lineRule="auto"/>
+        <w:rPr>
+          <w:rFonts w:ascii="Arial" w:eastAsia="Times New Roman" w:hAnsi="Arial" w:cs="Arial"/>
+          <w:color w:val="222222"/>
+          <w:sz w:val="18"/>
+          <w:szCs w:val="18"/>
+        </w:rPr>
+      </w:pPr>
+      <w:r>
+        <w:rPr>
+          <w:rFonts w:ascii="Arial" w:eastAsia="Times New Roman" w:hAnsi="Arial" w:cs="Arial"/>
+          <w:color w:val="222222"/>
+          <w:sz w:val="18"/>
+          <w:szCs w:val="18"/>
+        </w:rPr>
+        <w:t xml:space="preserve">Go to </w:t>
+      </w:r>
+      <w:hyperlink r:id="rId6" w:history="1">
+        <w:r>
+          <w:rPr>
+            <w:rStyle w:val="Hyperlink"/>
+            <w:rFonts w:ascii="Arial" w:eastAsia="Times New Roman" w:hAnsi="Arial" w:cs="Arial"/>
+            <w:sz w:val="18"/>
+            <w:szCs w:val="18"/>
+          </w:rPr>
+          <w:t>https://github.com/randyshirts/Arduino102</w:t>
+        </w:r>
+      </w:hyperlink>
+      <w:r>
+        <w:rPr>
+          <w:rFonts w:ascii="Arial" w:eastAsia="Times New Roman" w:hAnsi="Arial" w:cs="Arial"/>
+          <w:color w:val="222222"/>
+          <w:sz w:val="18"/>
+          <w:szCs w:val="18"/>
+        </w:rPr>
+        <w:t xml:space="preserve"> </w:t>
+      </w:r>
+    </w:p>
+    <w:p>
+      <w:pPr>
+        <w:keepNext/>
+        <w:keepLines/>
+        <w:shd w:val="clear" w:color="auto" w:fill="FFFFFF"/>
+        <w:spacing w:after="0" w:line="240" w:lineRule="auto"/>
+        <w:rPr>
+          <w:rFonts w:ascii="Arial" w:eastAsia="Times New Roman" w:hAnsi="Arial" w:cs="Arial"/>
+          <w:color w:val="222222"/>
+          <w:sz w:val="18"/>
+          <w:szCs w:val="18"/>
+        </w:rPr>
+      </w:pPr>
+    </w:p>
+    <w:p>
+      <w:pPr>
+        <w:keepNext/>
+        <w:keepLines/>
+        <w:shd w:val="clear" w:color="auto" w:fill="FFFFFF"/>
+        <w:spacing w:after="0" w:line="240" w:lineRule="auto"/>
+        <w:rPr>
+          <w:rFonts w:ascii="Arial" w:eastAsia="Times New Roman" w:hAnsi="Arial" w:cs="Arial"/>
+          <w:color w:val="222222"/>
+          <w:sz w:val="18"/>
+          <w:szCs w:val="18"/>
+        </w:rPr>
+      </w:pPr>
+      <w:r>
+        <w:rPr>
+          <w:rFonts w:ascii="Arial" w:eastAsia="Times New Roman" w:hAnsi="Arial" w:cs="Arial"/>
+          <w:color w:val="222222"/>
+          <w:sz w:val="18"/>
+          <w:szCs w:val="18"/>
+        </w:rPr>
+        <w:t>Click copy to clipboard button next to the 'HTTPS' field</w:t>
+      </w:r>
+    </w:p>
+    <w:p>
+      <w:pPr>
+        <w:keepNext/>
+        <w:keepLines/>
+        <w:shd w:val="clear" w:color="auto" w:fill="FFFFFF"/>
+        <w:spacing w:after="0" w:line="240" w:lineRule="auto"/>
+        <w:rPr>
+          <w:rFonts w:ascii="Arial" w:eastAsia="Times New Roman" w:hAnsi="Arial" w:cs="Arial"/>
+          <w:color w:val="222222"/>
+          <w:sz w:val="18"/>
+          <w:szCs w:val="18"/>
+        </w:rPr>
+      </w:pPr>
+    </w:p>
+    <w:p>
+      <w:pPr>
+        <w:keepNext/>
+        <w:keepLines/>
+        <w:shd w:val="clear" w:color="auto" w:fill="FFFFFF"/>
+        <w:spacing w:after="0" w:line="240" w:lineRule="auto"/>
+        <w:rPr>
+          <w:rFonts w:ascii="Arial" w:eastAsia="Times New Roman" w:hAnsi="Arial" w:cs="Arial"/>
+          <w:color w:val="222222"/>
+          <w:sz w:val="18"/>
+          <w:szCs w:val="18"/>
+        </w:rPr>
+      </w:pPr>
+      <w:r>
+        <w:rPr>
+          <w:rFonts w:ascii="Arial" w:eastAsia="Times New Roman" w:hAnsi="Arial" w:cs="Arial"/>
+          <w:color w:val="222222"/>
+          <w:sz w:val="18"/>
+          <w:szCs w:val="18"/>
+        </w:rPr>
+        <w:t> </w:t>
+      </w:r>
+      <w:r>
+        <w:rPr>
+          <w:rFonts w:ascii="Arial" w:eastAsia="Times New Roman" w:hAnsi="Arial" w:cs="Arial"/>
+          <w:color w:val="222222"/>
+          <w:sz w:val="18"/>
+          <w:szCs w:val="18"/>
+        </w:rPr>
+        <w:t xml:space="preserve">Click on the ‘Save to </w:t>
+      </w:r>
+      <w:proofErr w:type="spellStart"/>
+      <w:r>
+        <w:rPr>
+          <w:rFonts w:ascii="Arial" w:eastAsia="Times New Roman" w:hAnsi="Arial" w:cs="Arial"/>
+          <w:color w:val="222222"/>
+          <w:sz w:val="18"/>
+          <w:szCs w:val="18"/>
+        </w:rPr>
+        <w:t>Github</w:t>
+      </w:r>
+      <w:proofErr w:type="spellEnd"/>
+      <w:r>
+        <w:rPr>
+          <w:rFonts w:ascii="Arial" w:eastAsia="Times New Roman" w:hAnsi="Arial" w:cs="Arial"/>
+          <w:color w:val="222222"/>
+          <w:sz w:val="18"/>
+          <w:szCs w:val="18"/>
+        </w:rPr>
+        <w:t xml:space="preserve"> Desktop’ button, which is to the left of the ‘download zip’ button</w:t>
+      </w:r>
+    </w:p>
+    <w:p>
+      <w:pPr>
+        <w:keepNext/>
+        <w:keepLines/>
+        <w:shd w:val="clear" w:color="auto" w:fill="FFFFFF"/>
+        <w:spacing w:after="0" w:line="240" w:lineRule="auto"/>
+        <w:rPr>
+          <w:rFonts w:ascii="Arial" w:eastAsia="Times New Roman" w:hAnsi="Arial" w:cs="Arial"/>
+          <w:color w:val="222222"/>
+          <w:sz w:val="18"/>
+          <w:szCs w:val="18"/>
+        </w:rPr>
+      </w:pPr>
+    </w:p>
+    <w:p>
+      <w:pPr>
+        <w:keepNext/>
+        <w:keepLines/>
+        <w:rPr>
+          <w:rFonts w:ascii="Arial" w:eastAsia="Times New Roman" w:hAnsi="Arial" w:cs="Arial"/>
+          <w:color w:val="222222"/>
+          <w:sz w:val="18"/>
+          <w:szCs w:val="18"/>
+        </w:rPr>
+      </w:pPr>
+      <w:r>
+        <w:rPr>
+          <w:rFonts w:ascii="Arial" w:eastAsia="Times New Roman" w:hAnsi="Arial" w:cs="Arial"/>
+          <w:color w:val="222222"/>
+          <w:sz w:val="18"/>
+          <w:szCs w:val="18"/>
+        </w:rPr>
+        <w:t>Click ‘Launch Application’</w:t>
+      </w:r>
+    </w:p>
+    <w:p>
+      <w:pPr>
+        <w:keepNext/>
+        <w:keepLines/>
+        <w:rPr>
+          <w:rFonts w:ascii="Arial" w:eastAsia="Times New Roman" w:hAnsi="Arial" w:cs="Arial"/>
+          <w:color w:val="222222"/>
+          <w:sz w:val="18"/>
+          <w:szCs w:val="18"/>
+        </w:rPr>
+      </w:pPr>
+      <w:r>
+        <w:rPr>
+          <w:rFonts w:ascii="Arial" w:eastAsia="Times New Roman" w:hAnsi="Arial" w:cs="Arial"/>
+          <w:color w:val="222222"/>
+          <w:sz w:val="18"/>
+          <w:szCs w:val="18"/>
+        </w:rPr>
+        <w:t>Select the location on your computer where the ‘Arduino102’ files will be placed</w:t>
+      </w:r>
+    </w:p>
+    <w:p>
+      <w:pPr>
+        <w:keepNext/>
+        <w:keepLines/>
+        <w:shd w:val="clear" w:color="auto" w:fill="FFFFFF"/>
+        <w:spacing w:after="0" w:line="240" w:lineRule="auto"/>
+        <w:rPr>
+          <w:rFonts w:ascii="Arial" w:eastAsia="Times New Roman" w:hAnsi="Arial" w:cs="Arial"/>
+          <w:color w:val="222222"/>
+          <w:sz w:val="18"/>
+          <w:szCs w:val="18"/>
+        </w:rPr>
+      </w:pPr>
+      <w:r>
+        <w:rPr>
+          <w:rFonts w:ascii="Arial" w:eastAsia="Times New Roman" w:hAnsi="Arial" w:cs="Arial"/>
+          <w:color w:val="222222"/>
+          <w:sz w:val="18"/>
+          <w:szCs w:val="18"/>
+        </w:rPr>
+        <w:t xml:space="preserve">In </w:t>
+      </w:r>
+      <w:proofErr w:type="spellStart"/>
+      <w:r>
+        <w:rPr>
+          <w:rFonts w:ascii="Arial" w:eastAsia="Times New Roman" w:hAnsi="Arial" w:cs="Arial"/>
+          <w:color w:val="222222"/>
+          <w:sz w:val="18"/>
+          <w:szCs w:val="18"/>
+        </w:rPr>
+        <w:t>Github</w:t>
+      </w:r>
+      <w:proofErr w:type="spellEnd"/>
+      <w:r>
+        <w:rPr>
+          <w:rFonts w:ascii="Arial" w:eastAsia="Times New Roman" w:hAnsi="Arial" w:cs="Arial"/>
+          <w:color w:val="222222"/>
+          <w:sz w:val="18"/>
+          <w:szCs w:val="18"/>
+        </w:rPr>
+        <w:t xml:space="preserve"> </w:t>
+      </w:r>
+      <w:proofErr w:type="gramStart"/>
+      <w:r>
+        <w:rPr>
+          <w:rFonts w:ascii="Arial" w:eastAsia="Times New Roman" w:hAnsi="Arial" w:cs="Arial"/>
+          <w:color w:val="222222"/>
+          <w:sz w:val="18"/>
+          <w:szCs w:val="18"/>
+        </w:rPr>
+        <w:t>Desktop ,</w:t>
+      </w:r>
+      <w:proofErr w:type="gramEnd"/>
+      <w:r>
+        <w:rPr>
+          <w:rFonts w:ascii="Arial" w:eastAsia="Times New Roman" w:hAnsi="Arial" w:cs="Arial"/>
+          <w:color w:val="222222"/>
+          <w:sz w:val="18"/>
+          <w:szCs w:val="18"/>
+        </w:rPr>
+        <w:t xml:space="preserve"> click on the ‘Branch’ button which is located left of where it says ‘master’</w:t>
+      </w:r>
+    </w:p>
+    <w:p>
+      <w:pPr>
+        <w:keepNext/>
+        <w:keepLines/>
+        <w:shd w:val="clear" w:color="auto" w:fill="FFFFFF"/>
+        <w:spacing w:after="0" w:line="240" w:lineRule="auto"/>
+        <w:rPr>
+          <w:rFonts w:ascii="Arial" w:eastAsia="Times New Roman" w:hAnsi="Arial" w:cs="Arial"/>
+          <w:color w:val="222222"/>
+          <w:sz w:val="18"/>
+          <w:szCs w:val="18"/>
+        </w:rPr>
+      </w:pPr>
+    </w:p>
+    <w:p>
+      <w:pPr>
+        <w:keepNext/>
+        <w:keepLines/>
+        <w:shd w:val="clear" w:color="auto" w:fill="FFFFFF"/>
+        <w:spacing w:after="0" w:line="240" w:lineRule="auto"/>
+        <w:rPr>
+          <w:rFonts w:ascii="Arial" w:eastAsia="Times New Roman" w:hAnsi="Arial" w:cs="Arial"/>
+          <w:color w:val="222222"/>
+          <w:sz w:val="18"/>
+          <w:szCs w:val="18"/>
+        </w:rPr>
+      </w:pPr>
+      <w:r>
+        <w:rPr>
+          <w:rFonts w:ascii="Arial" w:eastAsia="Times New Roman" w:hAnsi="Arial" w:cs="Arial"/>
+          <w:color w:val="222222"/>
+          <w:sz w:val="18"/>
+          <w:szCs w:val="18"/>
+        </w:rPr>
+        <w:t>Enter your name as the branch name</w:t>
+      </w:r>
+    </w:p>
+    <w:p>
+      <w:pPr>
+        <w:keepNext/>
+        <w:keepLines/>
+        <w:shd w:val="clear" w:color="auto" w:fill="FFFFFF"/>
+        <w:spacing w:after="0" w:line="240" w:lineRule="auto"/>
+        <w:rPr>
+          <w:rFonts w:ascii="Arial" w:eastAsia="Times New Roman" w:hAnsi="Arial" w:cs="Arial"/>
+          <w:color w:val="222222"/>
+          <w:sz w:val="18"/>
+          <w:szCs w:val="18"/>
+        </w:rPr>
+      </w:pPr>
+    </w:p>
+    <w:p>
+      <w:pPr>
+        <w:keepNext/>
+        <w:keepLines/>
+        <w:shd w:val="clear" w:color="auto" w:fill="FFFFFF"/>
+        <w:spacing w:after="0" w:line="240" w:lineRule="auto"/>
+        <w:rPr>
+          <w:rFonts w:ascii="Arial" w:eastAsia="Times New Roman" w:hAnsi="Arial" w:cs="Arial"/>
+          <w:color w:val="222222"/>
+          <w:sz w:val="18"/>
+          <w:szCs w:val="18"/>
+        </w:rPr>
+      </w:pPr>
+      <w:r>
+        <w:rPr>
+          <w:rFonts w:ascii="Arial" w:eastAsia="Times New Roman" w:hAnsi="Arial" w:cs="Arial"/>
+          <w:color w:val="222222"/>
+          <w:sz w:val="18"/>
+          <w:szCs w:val="18"/>
+        </w:rPr>
+        <w:t>Click the ‘Create new branch’ button</w:t>
+      </w:r>
+    </w:p>
+    <w:p>
+      <w:pPr>
+        <w:keepNext/>
+        <w:keepLines/>
+        <w:shd w:val="clear" w:color="auto" w:fill="FFFFFF"/>
+        <w:spacing w:after="0" w:line="240" w:lineRule="auto"/>
+        <w:rPr>
+          <w:rFonts w:ascii="Arial" w:eastAsia="Times New Roman" w:hAnsi="Arial" w:cs="Arial"/>
+          <w:color w:val="222222"/>
+          <w:sz w:val="18"/>
+          <w:szCs w:val="18"/>
+        </w:rPr>
+      </w:pPr>
+    </w:p>
+    <w:p>
+      <w:pPr>
+        <w:keepNext/>
+        <w:keepLines/>
+        <w:shd w:val="clear" w:color="auto" w:fill="FFFFFF"/>
+        <w:spacing w:after="0" w:line="240" w:lineRule="auto"/>
+        <w:rPr>
+          <w:rFonts w:ascii="Arial" w:eastAsia="Times New Roman" w:hAnsi="Arial" w:cs="Arial"/>
+          <w:color w:val="222222"/>
+          <w:sz w:val="18"/>
+          <w:szCs w:val="18"/>
+        </w:rPr>
+      </w:pPr>
+      <w:proofErr w:type="gramStart"/>
+      <w:r>
+        <w:rPr>
+          <w:rFonts w:ascii="Arial" w:eastAsia="Times New Roman" w:hAnsi="Arial" w:cs="Arial"/>
+          <w:color w:val="222222"/>
+          <w:sz w:val="18"/>
+          <w:szCs w:val="18"/>
+        </w:rPr>
+        <w:t>C</w:t>
+      </w:r>
+      <w:r>
+        <w:rPr>
+          <w:rFonts w:ascii="Arial" w:eastAsia="Times New Roman" w:hAnsi="Arial" w:cs="Arial"/>
+          <w:color w:val="222222"/>
+          <w:sz w:val="18"/>
+          <w:szCs w:val="18"/>
+        </w:rPr>
+        <w:t>lick  the</w:t>
+      </w:r>
+      <w:proofErr w:type="gramEnd"/>
+      <w:r>
+        <w:rPr>
+          <w:rFonts w:ascii="Arial" w:eastAsia="Times New Roman" w:hAnsi="Arial" w:cs="Arial"/>
+          <w:color w:val="222222"/>
+          <w:sz w:val="18"/>
+          <w:szCs w:val="18"/>
+        </w:rPr>
+        <w:t xml:space="preserve"> 'Settings' button shaped like a gear on the right side of the screen</w:t>
+      </w:r>
+    </w:p>
+    <w:p>
+      <w:pPr>
+        <w:keepNext/>
+        <w:keepLines/>
+        <w:shd w:val="clear" w:color="auto" w:fill="FFFFFF"/>
+        <w:spacing w:after="0" w:line="240" w:lineRule="auto"/>
+        <w:rPr>
+          <w:rFonts w:ascii="Arial" w:eastAsia="Times New Roman" w:hAnsi="Arial" w:cs="Arial"/>
+          <w:color w:val="222222"/>
+          <w:sz w:val="18"/>
+          <w:szCs w:val="18"/>
+        </w:rPr>
+      </w:pPr>
+    </w:p>
+    <w:p>
+      <w:pPr>
+        <w:keepNext/>
+        <w:keepLines/>
+        <w:shd w:val="clear" w:color="auto" w:fill="FFFFFF"/>
+        <w:spacing w:after="0" w:line="240" w:lineRule="auto"/>
+        <w:rPr>
+          <w:rFonts w:ascii="Arial" w:eastAsia="Times New Roman" w:hAnsi="Arial" w:cs="Arial"/>
+          <w:color w:val="222222"/>
+          <w:sz w:val="18"/>
+          <w:szCs w:val="18"/>
+        </w:rPr>
+      </w:pPr>
+      <w:r>
+        <w:rPr>
+          <w:rFonts w:ascii="Arial" w:eastAsia="Times New Roman" w:hAnsi="Arial" w:cs="Arial"/>
+          <w:color w:val="222222"/>
+          <w:sz w:val="18"/>
+          <w:szCs w:val="18"/>
+        </w:rPr>
+        <w:t>Select 'Repository Settings'</w:t>
+      </w:r>
+    </w:p>
+    <w:p>
+      <w:pPr>
+        <w:keepNext/>
+        <w:keepLines/>
+        <w:shd w:val="clear" w:color="auto" w:fill="FFFFFF"/>
+        <w:spacing w:after="0" w:line="240" w:lineRule="auto"/>
+        <w:rPr>
+          <w:rFonts w:ascii="Arial" w:eastAsia="Times New Roman" w:hAnsi="Arial" w:cs="Arial"/>
+          <w:color w:val="222222"/>
+          <w:sz w:val="18"/>
+          <w:szCs w:val="18"/>
+        </w:rPr>
+      </w:pPr>
+    </w:p>
+    <w:p>
+      <w:pPr>
+        <w:keepNext/>
+        <w:keepLines/>
+        <w:shd w:val="clear" w:color="auto" w:fill="FFFFFF"/>
+        <w:spacing w:after="0" w:line="240" w:lineRule="auto"/>
+        <w:rPr>
+          <w:rFonts w:ascii="Arial" w:eastAsia="Times New Roman" w:hAnsi="Arial" w:cs="Arial"/>
+          <w:color w:val="222222"/>
+          <w:sz w:val="18"/>
+          <w:szCs w:val="18"/>
+        </w:rPr>
+      </w:pPr>
+      <w:r>
+        <w:rPr>
+          <w:rFonts w:ascii="Arial" w:eastAsia="Times New Roman" w:hAnsi="Arial" w:cs="Arial"/>
+          <w:color w:val="222222"/>
+          <w:sz w:val="18"/>
+          <w:szCs w:val="18"/>
+        </w:rPr>
+        <w:t>Select 'Remote'</w:t>
+      </w:r>
+    </w:p>
+    <w:p>
+      <w:pPr>
+        <w:keepNext/>
+        <w:keepLines/>
+        <w:shd w:val="clear" w:color="auto" w:fill="FFFFFF"/>
+        <w:spacing w:after="0" w:line="240" w:lineRule="auto"/>
+        <w:rPr>
+          <w:rFonts w:ascii="Arial" w:eastAsia="Times New Roman" w:hAnsi="Arial" w:cs="Arial"/>
+          <w:color w:val="222222"/>
+          <w:sz w:val="18"/>
+          <w:szCs w:val="18"/>
+        </w:rPr>
+      </w:pPr>
+    </w:p>
+    <w:p>
+      <w:pPr>
+        <w:keepNext/>
+        <w:keepLines/>
+        <w:shd w:val="clear" w:color="auto" w:fill="FFFFFF"/>
+        <w:spacing w:after="0" w:line="240" w:lineRule="auto"/>
+        <w:rPr>
+          <w:rFonts w:ascii="Arial" w:eastAsia="Times New Roman" w:hAnsi="Arial" w:cs="Arial"/>
+          <w:color w:val="222222"/>
+          <w:sz w:val="18"/>
+          <w:szCs w:val="18"/>
+        </w:rPr>
+      </w:pPr>
+      <w:r>
+        <w:rPr>
+          <w:rFonts w:ascii="Arial" w:eastAsia="Times New Roman" w:hAnsi="Arial" w:cs="Arial"/>
+          <w:color w:val="222222"/>
+          <w:sz w:val="18"/>
+          <w:szCs w:val="18"/>
+        </w:rPr>
+        <w:t>Paste the HTTPS address you copied earlier from the website</w:t>
+      </w:r>
+    </w:p>
+    <w:p>
+      <w:pPr>
+        <w:keepNext/>
+        <w:keepLines/>
+        <w:shd w:val="clear" w:color="auto" w:fill="FFFFFF"/>
+        <w:spacing w:after="0" w:line="240" w:lineRule="auto"/>
+        <w:rPr>
+          <w:rFonts w:ascii="Arial" w:eastAsia="Times New Roman" w:hAnsi="Arial" w:cs="Arial"/>
+          <w:color w:val="222222"/>
+          <w:sz w:val="18"/>
+          <w:szCs w:val="18"/>
+        </w:rPr>
+      </w:pPr>
+    </w:p>
+    <w:p>
+      <w:pPr>
+        <w:keepNext/>
+        <w:keepLines/>
+        <w:shd w:val="clear" w:color="auto" w:fill="FFFFFF"/>
+        <w:spacing w:after="0" w:line="240" w:lineRule="auto"/>
+        <w:rPr>
+          <w:rFonts w:ascii="Arial" w:eastAsia="Times New Roman" w:hAnsi="Arial" w:cs="Arial"/>
+          <w:color w:val="222222"/>
+          <w:sz w:val="18"/>
+          <w:szCs w:val="18"/>
+        </w:rPr>
+      </w:pPr>
+      <w:r>
+        <w:rPr>
+          <w:rFonts w:ascii="Arial" w:eastAsia="Times New Roman" w:hAnsi="Arial" w:cs="Arial"/>
+          <w:color w:val="222222"/>
+          <w:sz w:val="18"/>
+          <w:szCs w:val="18"/>
+        </w:rPr>
+        <w:t>Click 'OK'</w:t>
       </w:r>
     </w:p>
     <w:p>
@@ -1514,6 +2097,18 @@
         </w:rPr>
         <w:t>Click the 'sync' button in the top-right corner. </w:t>
       </w:r>
+    </w:p>
+    <w:p>
+      <w:pPr>
+        <w:keepNext/>
+        <w:keepLines/>
+        <w:rPr>
+          <w:rFonts w:ascii="Arial" w:eastAsia="Times New Roman" w:hAnsi="Arial" w:cs="Arial"/>
+          <w:color w:val="222222"/>
+          <w:sz w:val="18"/>
+          <w:szCs w:val="18"/>
+        </w:rPr>
+      </w:pPr>
     </w:p>
     <w:p>
       <w:pPr>

</xml_diff>